<commit_message>
update materials for midterm
</commit_message>
<xml_diff>
--- a/Join Type -SyntaxFormat-Practice.docx
+++ b/Join Type -SyntaxFormat-Practice.docx
@@ -98,7 +98,15 @@
           </w:tcPr>
           <w:p>
             <w:r>
-              <w:t>Select from t1 cross join 12 on</w:t>
+              <w:t xml:space="preserve">Select </w:t>
+            </w:r>
+            <w:r>
+              <w:t>…</w:t>
+            </w:r>
+          </w:p>
+          <w:p>
+            <w:r>
+              <w:t>From t1 cross join t2 on (…)</w:t>
             </w:r>
           </w:p>
         </w:tc>
@@ -129,7 +137,12 @@
           </w:tcPr>
           <w:p>
             <w:r>
-              <w:t>Select from t1</w:t>
+              <w:t>Select ..</w:t>
+            </w:r>
+          </w:p>
+          <w:p>
+            <w:r>
+              <w:t>From t1 inner join t2 on (…)</w:t>
             </w:r>
           </w:p>
         </w:tc>
@@ -158,7 +171,16 @@
           <w:tcPr>
             <w:tcW w:w="3359" w:type="dxa"/>
           </w:tcPr>
-          <w:p/>
+          <w:p>
+            <w:r>
+              <w:t>Select …</w:t>
+            </w:r>
+          </w:p>
+          <w:p>
+            <w:r>
+              <w:t>From t1 inner join t2 on (t1.column1 = t2.column1)</w:t>
+            </w:r>
+          </w:p>
         </w:tc>
         <w:tc>
           <w:tcPr>
@@ -185,13 +207,31 @@
           <w:tcPr>
             <w:tcW w:w="3359" w:type="dxa"/>
           </w:tcPr>
-          <w:p/>
-        </w:tc>
-        <w:tc>
-          <w:tcPr>
-            <w:tcW w:w="3123" w:type="dxa"/>
-          </w:tcPr>
-          <w:p/>
+          <w:p>
+            <w:r>
+              <w:t>Select ..</w:t>
+            </w:r>
+          </w:p>
+          <w:p>
+            <w:r>
+              <w:t>From table1 t1 inner join table2 t2 on</w:t>
+            </w:r>
+          </w:p>
+          <w:p>
+            <w:r>
+              <w:t>(t1.column1 != t2.column1)</w:t>
+            </w:r>
+          </w:p>
+        </w:tc>
+        <w:tc>
+          <w:tcPr>
+            <w:tcW w:w="3123" w:type="dxa"/>
+          </w:tcPr>
+          <w:p>
+            <w:r>
+              <w:t>Anything other than equal</w:t>
+            </w:r>
+          </w:p>
         </w:tc>
       </w:tr>
       <w:tr>
@@ -212,7 +252,28 @@
           <w:tcPr>
             <w:tcW w:w="3359" w:type="dxa"/>
           </w:tcPr>
-          <w:p/>
+          <w:p>
+            <w:r>
+              <w:t>Select ..</w:t>
+            </w:r>
+          </w:p>
+          <w:p>
+            <w:r>
+              <w:t>From table1 t1 inner join table</w:t>
+            </w:r>
+            <w:r>
+              <w:t>1</w:t>
+            </w:r>
+            <w:r>
+              <w:t xml:space="preserve"> t2 on</w:t>
+            </w:r>
+            <w:r>
+              <w:t xml:space="preserve"> </w:t>
+            </w:r>
+            <w:r>
+              <w:t>(t1.column1 != t2.column1)</w:t>
+            </w:r>
+          </w:p>
         </w:tc>
         <w:tc>
           <w:tcPr>
@@ -241,15 +302,25 @@
           </w:tcPr>
           <w:p>
             <w:r>
-              <w:t>Select from t1 natural join t2 on (t</w:t>
-            </w:r>
-            <w:proofErr w:type="gramStart"/>
-            <w:r>
-              <w:t>1.column</w:t>
-            </w:r>
-            <w:proofErr w:type="gramEnd"/>
-            <w:r>
-              <w:t>1 !+ t2.column1)</w:t>
+              <w:t>Select ..</w:t>
+            </w:r>
+          </w:p>
+          <w:p>
+            <w:r>
+              <w:t xml:space="preserve">From t1 </w:t>
+            </w:r>
+            <w:proofErr w:type="spellStart"/>
+            <w:r>
+              <w:t>left|right</w:t>
+            </w:r>
+            <w:proofErr w:type="spellEnd"/>
+            <w:r>
+              <w:t xml:space="preserve">| join t2 </w:t>
+            </w:r>
+          </w:p>
+          <w:p>
+            <w:r>
+              <w:t>On (t1.column1 != t2.column1)</w:t>
             </w:r>
           </w:p>
         </w:tc>
@@ -280,7 +351,12 @@
           </w:tcPr>
           <w:p>
             <w:r>
-              <w:t>Select from t1 natural join t2</w:t>
+              <w:t>Select …</w:t>
+            </w:r>
+          </w:p>
+          <w:p>
+            <w:r>
+              <w:t xml:space="preserve">From t1 natural join t2 </w:t>
             </w:r>
           </w:p>
         </w:tc>
@@ -423,7 +499,15 @@
           </w:tcPr>
           <w:p>
             <w:r>
-              <w:t>Select from t1 join t2 using (column1)</w:t>
+              <w:t>Select ..</w:t>
+            </w:r>
+          </w:p>
+          <w:p>
+            <w:r>
+              <w:t xml:space="preserve">From table1 t1 inner join table2 t2 </w:t>
+            </w:r>
+            <w:r>
+              <w:t>using (column1)</w:t>
             </w:r>
           </w:p>
         </w:tc>
@@ -452,7 +536,24 @@
           <w:tcPr>
             <w:tcW w:w="3123" w:type="dxa"/>
           </w:tcPr>
-          <w:p/>
+          <w:p>
+            <w:r>
+              <w:t>Select ..</w:t>
+            </w:r>
+          </w:p>
+          <w:p>
+            <w:r>
+              <w:t>From t1,t2</w:t>
+            </w:r>
+          </w:p>
+          <w:p>
+            <w:r>
+              <w:t xml:space="preserve">Where </w:t>
+            </w:r>
+            <w:r>
+              <w:t>t1.column1 and t2.column1</w:t>
+            </w:r>
+          </w:p>
         </w:tc>
         <w:tc>
           <w:tcPr>
@@ -871,6 +972,7 @@
   <w:style w:type="paragraph" w:default="1" w:styleId="Normal">
     <w:name w:val="Normal"/>
     <w:qFormat/>
+    <w:rsid w:val="005419CE"/>
   </w:style>
   <w:style w:type="character" w:default="1" w:styleId="DefaultParagraphFont">
     <w:name w:val="Default Paragraph Font"/>

</xml_diff>